<commit_message>
New code review form for lab 5
</commit_message>
<xml_diff>
--- a/Labs/Lab04-ANN/CS210_CodeReviewForm-Lab04.docx
+++ b/Labs/Lab04-ANN/CS210_CodeReviewForm-Lab04.docx
@@ -251,8 +251,8 @@
         <w:autoSpaceDE w:val="0"/>
         <w:spacing w:line="240" w:lineRule="auto"/>
       </w:pPr>
-      <w:bookmarkStart w:id="0" w:name="_Hlk213755775"/>
-      <w:bookmarkStart w:id="1" w:name="_Hlk213756106"/>
+      <w:bookmarkStart w:id="0" w:name="_Hlk213756106"/>
+      <w:bookmarkStart w:id="1" w:name="_Hlk213755775"/>
       <w:r>
         <w:t>Refer</w:t>
       </w:r>
@@ -281,30 +281,46 @@
       </w:r>
       <w:hyperlink r:id="rId8" w:history="1">
         <w:r>
+          <w:rPr>
+            <w:rStyle w:val="Hyperlink"/>
+          </w:rPr>
           <w:t>Coding Style and Best Practice</w:t>
         </w:r>
         <w:r>
+          <w:rPr>
+            <w:rStyle w:val="Hyperlink"/>
+          </w:rPr>
           <w:t xml:space="preserve"> Checklist</w:t>
+        </w:r>
+        <w:r>
+          <w:rPr>
+            <w:rStyle w:val="Hyperlink"/>
+            <w:b/>
+            <w:bCs/>
+          </w:rPr>
+          <w:t xml:space="preserve"> </w:t>
+        </w:r>
+        <w:r>
+          <w:rPr>
+            <w:rStyle w:val="Hyperlink"/>
+          </w:rPr>
+          <w:t xml:space="preserve"> </w:t>
+        </w:r>
+        <w:r>
+          <w:rPr>
+            <w:rStyle w:val="Hyperlink"/>
+          </w:rPr>
+          <w:t>for</w:t>
         </w:r>
       </w:hyperlink>
       <w:r>
-        <w:rPr>
-          <w:b/>
-          <w:bCs/>
-        </w:rPr>
-        <w:t xml:space="preserve"> </w:t>
-      </w:r>
-      <w:r>
-        <w:t xml:space="preserve"> </w:t>
-      </w:r>
-      <w:r>
-        <w:t>for guidance</w:t>
+        <w:t xml:space="preserve"> guidance</w:t>
       </w:r>
       <w:r>
         <w:t>.</w:t>
       </w:r>
     </w:p>
-    <w:bookmarkEnd w:id="1"/>
+    <w:bookmarkEnd w:id="0"/>
     <w:p>
       <w:pPr>
         <w:widowControl w:val="0"/>
@@ -335,7 +351,7 @@
             </w:tcBorders>
             <w:shd w:val="pct25" w:color="auto" w:fill="auto"/>
           </w:tcPr>
-          <w:bookmarkEnd w:id="0"/>
+          <w:bookmarkEnd w:id="1"/>
           <w:p>
             <w:pPr>
               <w:widowControl w:val="0"/>

</xml_diff>